<commit_message>
avance evidencias 2da semana
</commit_message>
<xml_diff>
--- a/semana2/Evidencias Simuladores semana 2.docx
+++ b/semana2/Evidencias Simuladores semana 2.docx
@@ -10,41 +10,13 @@
           <w:lang w:val="en-US"/>
         </w:rPr>
       </w:pPr>
-      <w:proofErr w:type="spellStart"/>
       <w:r>
         <w:rPr>
           <w:b/>
           <w:bCs/>
           <w:lang w:val="en-US"/>
         </w:rPr>
-        <w:t>Evidencias</w:t>
-      </w:r>
-      <w:proofErr w:type="spellEnd"/>
-      <w:r>
-        <w:rPr>
-          <w:b/>
-          <w:bCs/>
-          <w:lang w:val="en-US"/>
-        </w:rPr>
-        <w:t xml:space="preserve"> </w:t>
-      </w:r>
-      <w:proofErr w:type="spellStart"/>
-      <w:r>
-        <w:rPr>
-          <w:b/>
-          <w:bCs/>
-          <w:lang w:val="en-US"/>
-        </w:rPr>
-        <w:t>Simulador</w:t>
-      </w:r>
-      <w:proofErr w:type="spellEnd"/>
-      <w:r>
-        <w:rPr>
-          <w:b/>
-          <w:bCs/>
-          <w:lang w:val="en-US"/>
-        </w:rPr>
-        <w:t xml:space="preserve"> 3</w:t>
+        <w:t>Evidencias Simulador 3</w:t>
       </w:r>
       <w:r>
         <w:rPr>
@@ -81,6 +53,9 @@
     </w:p>
     <w:p>
       <w:r>
+        <w:rPr>
+          <w:noProof/>
+        </w:rPr>
         <w:drawing>
           <wp:inline distT="0" distB="0" distL="0" distR="0" wp14:anchorId="7CC6577B" wp14:editId="12606966">
             <wp:extent cx="5612130" cy="3710940"/>
@@ -120,6 +95,9 @@
     </w:p>
     <w:p>
       <w:r>
+        <w:rPr>
+          <w:noProof/>
+        </w:rPr>
         <w:drawing>
           <wp:inline distT="0" distB="0" distL="0" distR="0" wp14:anchorId="57EE7BD1" wp14:editId="53C082A5">
             <wp:extent cx="5612130" cy="3731260"/>
@@ -166,7 +144,6 @@
           <w:lang w:val="en-US"/>
         </w:rPr>
       </w:pPr>
-      <w:proofErr w:type="spellStart"/>
       <w:r>
         <w:rPr>
           <w:b/>
@@ -174,34 +151,7 @@
           <w:lang w:val="en-US"/>
         </w:rPr>
         <w:lastRenderedPageBreak/>
-        <w:t>Evidencias</w:t>
-      </w:r>
-      <w:proofErr w:type="spellEnd"/>
-      <w:r>
-        <w:rPr>
-          <w:b/>
-          <w:bCs/>
-          <w:lang w:val="en-US"/>
-        </w:rPr>
-        <w:t xml:space="preserve"> </w:t>
-      </w:r>
-      <w:proofErr w:type="spellStart"/>
-      <w:r>
-        <w:rPr>
-          <w:b/>
-          <w:bCs/>
-          <w:lang w:val="en-US"/>
-        </w:rPr>
-        <w:t>Simulador</w:t>
-      </w:r>
-      <w:proofErr w:type="spellEnd"/>
-      <w:r>
-        <w:rPr>
-          <w:b/>
-          <w:bCs/>
-          <w:lang w:val="en-US"/>
-        </w:rPr>
-        <w:t xml:space="preserve"> </w:t>
+        <w:t xml:space="preserve">Evidencias Simulador </w:t>
       </w:r>
       <w:r>
         <w:rPr>
@@ -214,6 +164,9 @@
     </w:p>
     <w:p>
       <w:r>
+        <w:rPr>
+          <w:noProof/>
+        </w:rPr>
         <w:drawing>
           <wp:inline distT="0" distB="0" distL="0" distR="0" wp14:anchorId="174C7166" wp14:editId="405D2CE1">
             <wp:extent cx="5612130" cy="3775075"/>
@@ -253,6 +206,9 @@
     </w:p>
     <w:p>
       <w:r>
+        <w:rPr>
+          <w:noProof/>
+        </w:rPr>
         <w:drawing>
           <wp:inline distT="0" distB="0" distL="0" distR="0" wp14:anchorId="1496070F" wp14:editId="061C2231">
             <wp:extent cx="5612130" cy="3716020"/>
@@ -278,6 +234,103 @@
                     <a:xfrm>
                       <a:off x="0" y="0"/>
                       <a:ext cx="5612130" cy="3716020"/>
+                    </a:xfrm>
+                    <a:prstGeom prst="rect">
+                      <a:avLst/>
+                    </a:prstGeom>
+                  </pic:spPr>
+                </pic:pic>
+              </a:graphicData>
+            </a:graphic>
+          </wp:inline>
+        </w:drawing>
+      </w:r>
+    </w:p>
+    <w:p/>
+    <w:p>
+      <w:pPr>
+        <w:rPr>
+          <w:b/>
+          <w:bCs/>
+          <w:lang w:val="en-US"/>
+        </w:rPr>
+      </w:pPr>
+      <w:r>
+        <w:rPr>
+          <w:b/>
+          <w:bCs/>
+          <w:lang w:val="en-US"/>
+        </w:rPr>
+        <w:lastRenderedPageBreak/>
+        <w:t>Evidencias simulador 5 Using Loop Constructs</w:t>
+      </w:r>
+    </w:p>
+    <w:p>
+      <w:r>
+        <w:drawing>
+          <wp:inline distT="0" distB="0" distL="0" distR="0" wp14:anchorId="1C256F7C" wp14:editId="12F829E2">
+            <wp:extent cx="5612130" cy="3713480"/>
+            <wp:effectExtent l="0" t="0" r="7620" b="1270"/>
+            <wp:docPr id="1020418720" name="Imagen 1" descr="Tabla&#10;&#10;Descripción generada automáticamente"/>
+            <wp:cNvGraphicFramePr>
+              <a:graphicFrameLocks xmlns:a="http://schemas.openxmlformats.org/drawingml/2006/main" noChangeAspect="1"/>
+            </wp:cNvGraphicFramePr>
+            <a:graphic xmlns:a="http://schemas.openxmlformats.org/drawingml/2006/main">
+              <a:graphicData uri="http://schemas.openxmlformats.org/drawingml/2006/picture">
+                <pic:pic xmlns:pic="http://schemas.openxmlformats.org/drawingml/2006/picture">
+                  <pic:nvPicPr>
+                    <pic:cNvPr id="1020418720" name="Imagen 1" descr="Tabla&#10;&#10;Descripción generada automáticamente"/>
+                    <pic:cNvPicPr/>
+                  </pic:nvPicPr>
+                  <pic:blipFill>
+                    <a:blip r:embed="rId8"/>
+                    <a:stretch>
+                      <a:fillRect/>
+                    </a:stretch>
+                  </pic:blipFill>
+                  <pic:spPr>
+                    <a:xfrm>
+                      <a:off x="0" y="0"/>
+                      <a:ext cx="5612130" cy="3713480"/>
+                    </a:xfrm>
+                    <a:prstGeom prst="rect">
+                      <a:avLst/>
+                    </a:prstGeom>
+                  </pic:spPr>
+                </pic:pic>
+              </a:graphicData>
+            </a:graphic>
+          </wp:inline>
+        </w:drawing>
+      </w:r>
+    </w:p>
+    <w:p>
+      <w:r>
+        <w:drawing>
+          <wp:inline distT="0" distB="0" distL="0" distR="0" wp14:anchorId="23EB55EA" wp14:editId="26828FD6">
+            <wp:extent cx="5612130" cy="3807460"/>
+            <wp:effectExtent l="0" t="0" r="7620" b="2540"/>
+            <wp:docPr id="2009586184" name="Imagen 1" descr="Interfaz de usuario gráfica, Aplicación, Tabla&#10;&#10;Descripción generada automáticamente"/>
+            <wp:cNvGraphicFramePr>
+              <a:graphicFrameLocks xmlns:a="http://schemas.openxmlformats.org/drawingml/2006/main" noChangeAspect="1"/>
+            </wp:cNvGraphicFramePr>
+            <a:graphic xmlns:a="http://schemas.openxmlformats.org/drawingml/2006/main">
+              <a:graphicData uri="http://schemas.openxmlformats.org/drawingml/2006/picture">
+                <pic:pic xmlns:pic="http://schemas.openxmlformats.org/drawingml/2006/picture">
+                  <pic:nvPicPr>
+                    <pic:cNvPr id="2009586184" name="Imagen 1" descr="Interfaz de usuario gráfica, Aplicación, Tabla&#10;&#10;Descripción generada automáticamente"/>
+                    <pic:cNvPicPr/>
+                  </pic:nvPicPr>
+                  <pic:blipFill>
+                    <a:blip r:embed="rId9"/>
+                    <a:stretch>
+                      <a:fillRect/>
+                    </a:stretch>
+                  </pic:blipFill>
+                  <pic:spPr>
+                    <a:xfrm>
+                      <a:off x="0" y="0"/>
+                      <a:ext cx="5612130" cy="3807460"/>
                     </a:xfrm>
                     <a:prstGeom prst="rect">
                       <a:avLst/>

</xml_diff>